<commit_message>
MOD => big data
</commit_message>
<xml_diff>
--- a/2024-2025/big_data/introduction_big_data.docx
+++ b/2024-2025/big_data/introduction_big_data.docx
@@ -738,6 +738,51 @@
       <w:r>
         <w:t xml:space="preserve">. </w:t>
       </w:r>
+    </w:p>
+    <w:p/>
+    <w:p/>
+    <w:p>
+      <w:pPr>
+        <w:pStyle w:val="Titre2"/>
+      </w:pPr>
+      <w:r>
+        <w:t>Spark</w:t>
+      </w:r>
+    </w:p>
+    <w:p/>
+    <w:p>
+      <w:pPr>
+        <w:ind w:firstLine="708"/>
+      </w:pPr>
+      <w:r>
+        <w:t xml:space="preserve">Spark est un Framework développer uniquement pour UNIX. Le package </w:t>
+      </w:r>
+      <w:proofErr w:type="spellStart"/>
+      <w:r>
+        <w:t>pyspark</w:t>
+      </w:r>
+      <w:proofErr w:type="spellEnd"/>
+      <w:r>
+        <w:t xml:space="preserve"> comprend tout l’environnement pour utiliser </w:t>
+      </w:r>
+      <w:proofErr w:type="spellStart"/>
+      <w:r>
+        <w:t>spark</w:t>
+      </w:r>
+      <w:proofErr w:type="spellEnd"/>
+      <w:r>
+        <w:t xml:space="preserve">, à l’exception de la gestion de disque local. </w:t>
+      </w:r>
+    </w:p>
+    <w:p>
+      <w:pPr>
+        <w:ind w:firstLine="708"/>
+      </w:pPr>
+    </w:p>
+    <w:p>
+      <w:pPr>
+        <w:ind w:firstLine="708"/>
+      </w:pPr>
     </w:p>
     <w:sectPr>
       <w:pgSz w:w="11906" w:h="16838"/>

</xml_diff>